<commit_message>
up file bao cao
</commit_message>
<xml_diff>
--- a/BaoCaoFinal/DoAn03-VoNgocThuan-NguyenThanhNhu.docx
+++ b/BaoCaoFinal/DoAn03-VoNgocThuan-NguyenThanhNhu.docx
@@ -397,7 +397,7 @@
               </wp:anchor>
             </w:drawing>
           </mc:Choice>
-          <mc:Fallback xmlns:cx1="http://schemas.microsoft.com/office/drawing/2015/9/8/chartex" xmlns:cx2="http://schemas.microsoft.com/office/drawing/2015/10/21/chartex" xmlns:cx3="http://schemas.microsoft.com/office/drawing/2016/5/9/chartex" xmlns:cx4="http://schemas.microsoft.com/office/drawing/2016/5/10/chartex" xmlns:cx5="http://schemas.microsoft.com/office/drawing/2016/5/11/chartex" xmlns:cx6="http://schemas.microsoft.com/office/drawing/2016/5/12/chartex" xmlns:cx7="http://schemas.microsoft.com/office/drawing/2016/5/13/chartex" xmlns:cx8="http://schemas.microsoft.com/office/drawing/2016/5/14/chartex" xmlns:aink="http://schemas.microsoft.com/office/drawing/2016/ink" xmlns:am3d="http://schemas.microsoft.com/office/drawing/2017/model3d" xmlns:w16cid="http://schemas.microsoft.com/office/word/2016/wordml/cid" xmlns:w16cex="http://schemas.microsoft.com/office/word/2018/wordml/cex" xmlns:w16="http://schemas.microsoft.com/office/word/2018/wordml">
+          <mc:Fallback xmlns:w16="http://schemas.microsoft.com/office/word/2018/wordml" xmlns:w16cex="http://schemas.microsoft.com/office/word/2018/wordml/cex" xmlns:w16cid="http://schemas.microsoft.com/office/word/2016/wordml/cid" xmlns:am3d="http://schemas.microsoft.com/office/drawing/2017/model3d" xmlns:aink="http://schemas.microsoft.com/office/drawing/2016/ink" xmlns:cx8="http://schemas.microsoft.com/office/drawing/2016/5/14/chartex" xmlns:cx7="http://schemas.microsoft.com/office/drawing/2016/5/13/chartex" xmlns:cx6="http://schemas.microsoft.com/office/drawing/2016/5/12/chartex" xmlns:cx5="http://schemas.microsoft.com/office/drawing/2016/5/11/chartex" xmlns:cx4="http://schemas.microsoft.com/office/drawing/2016/5/10/chartex" xmlns:cx3="http://schemas.microsoft.com/office/drawing/2016/5/9/chartex" xmlns:cx2="http://schemas.microsoft.com/office/drawing/2015/10/21/chartex" xmlns:cx1="http://schemas.microsoft.com/office/drawing/2015/9/8/chartex">
             <w:pict>
               <v:group w14:anchorId="0F670029" id="Nhóm 2" o:spid="_x0000_s1026" style="position:absolute;margin-left:0;margin-top:-44.65pt;width:524.4pt;height:736.3pt;z-index:-251657216;mso-position-horizontal:center;mso-position-horizontal-relative:margin" coordsize="9121,14726" o:gfxdata="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">
                 <v:shapetype id="_x0000_t75" coordsize="21600,21600" o:spt="75" o:preferrelative="t" path="m@4@5l@4@11@9@11@9@5xe" filled="f" stroked="f">
@@ -1780,8 +1780,6 @@
         </w:rPr>
         <w:t xml:space="preserve"> Chí Minh, ngày     tháng 01 năm 2021</w:t>
       </w:r>
-      <w:bookmarkStart w:id="2" w:name="_GoBack"/>
-      <w:bookmarkEnd w:id="2"/>
       <w:r>
         <w:rPr>
           <w:rStyle w:val="fontstyle21"/>
@@ -1952,8 +1950,17 @@
           <w:rFonts w:cs="Times New Roman"/>
           <w:szCs w:val="26"/>
         </w:rPr>
-        <w:t>a cô</w:t>
-      </w:r>
+        <w:t xml:space="preserve">a </w:t>
+      </w:r>
+      <w:r>
+        <w:rPr>
+          <w:rFonts w:cs="Times New Roman"/>
+          <w:szCs w:val="26"/>
+        </w:rPr>
+        <w:t>thầy</w:t>
+      </w:r>
+      <w:bookmarkStart w:id="2" w:name="_GoBack"/>
+      <w:bookmarkEnd w:id="2"/>
       <w:r>
         <w:rPr>
           <w:rFonts w:cs="Times New Roman"/>
@@ -17062,7 +17069,7 @@
         <w:noProof/>
         <w:szCs w:val="26"/>
       </w:rPr>
-      <w:t>16</w:t>
+      <w:t>17</w:t>
     </w:r>
     <w:r>
       <w:rPr>
@@ -22540,7 +22547,7 @@
 </file>
 
 <file path=customXml/itemProps1.xml><?xml version="1.0" encoding="utf-8"?>
-<ds:datastoreItem xmlns:ds="http://schemas.openxmlformats.org/officeDocument/2006/customXml" ds:itemID="{EEF5C34B-0709-4102-864C-DEF1380D6852}">
+<ds:datastoreItem xmlns:ds="http://schemas.openxmlformats.org/officeDocument/2006/customXml" ds:itemID="{0E7CAC42-2478-4B6C-AB2F-A81E4F150CFB}">
   <ds:schemaRefs>
     <ds:schemaRef ds:uri="http://schemas.openxmlformats.org/officeDocument/2006/bibliography"/>
   </ds:schemaRefs>

</xml_diff>